<commit_message>
Tilføjede tid til gruppekontrakt
</commit_message>
<xml_diff>
--- a/Kontrakter/Gruppekontrakt.docx
+++ b/Kontrakter/Gruppekontrakt.docx
@@ -50,7 +50,20 @@
       <w:r>
         <w:t>Kommer man forsent til gruppeaftaler(med en bagatelgrænse på 5 min) så er det bøde i henhold til bødekassen.</w:t>
       </w:r>
+    </w:p>
+    <w:p>
+      <w:pPr>
+        <w:pStyle w:val="ListParagraph"/>
+        <w:numPr>
+          <w:ilvl w:val="1"/>
+          <w:numId w:val="2"/>
+        </w:numPr>
+      </w:pPr>
+      <w:r>
+        <w:t>Efter morgenforelæsningerne, mødes vi som udgangspunkt kl. 12.30.</w:t>
+      </w:r>
       <w:bookmarkStart w:id="0" w:name="_GoBack"/>
+      <w:bookmarkEnd w:id="0"/>
     </w:p>
     <w:p>
       <w:pPr>
@@ -64,7 +77,6 @@
         <w:t>Det ugentlige møde, som vi kalder status, afholdes på relevante dage.</w:t>
       </w:r>
     </w:p>
-    <w:bookmarkEnd w:id="0"/>
     <w:p>
       <w:pPr>
         <w:pStyle w:val="ListParagraph"/>
@@ -86,13 +98,7 @@
         </w:numPr>
       </w:pPr>
       <w:r>
-        <w:t>Status</w:t>
-      </w:r>
-      <w:r>
-        <w:t xml:space="preserve"> skal indeholde hvad vi har nået i den foreløbende uge, om vi har nået vores mål fra sidste status og havd</w:t>
-      </w:r>
-      <w:r>
-        <w:t xml:space="preserve"> vi skal nå i den kommende uge.</w:t>
+        <w:t>Status skal indeholde hvad vi har nået i den foreløbende uge, om vi har nået vores mål fra sidste status og havd vi skal nå i den kommende uge.</w:t>
       </w:r>
     </w:p>
     <w:p>
@@ -1334,7 +1340,7 @@
 </file>
 
 <file path=customXml/itemProps1.xml><?xml version="1.0" encoding="utf-8"?>
-<ds:datastoreItem xmlns:ds="http://schemas.openxmlformats.org/officeDocument/2006/customXml" ds:itemID="{0DBEF47B-FCD9-49D5-B290-CE2EB1B3EAF5}">
+<ds:datastoreItem xmlns:ds="http://schemas.openxmlformats.org/officeDocument/2006/customXml" ds:itemID="{2C520ECB-EE38-4027-B54E-E2D0E74B3B0F}">
   <ds:schemaRefs>
     <ds:schemaRef ds:uri="http://schemas.openxmlformats.org/officeDocument/2006/bibliography"/>
   </ds:schemaRefs>

</xml_diff>